<commit_message>
added hmm portion of hw 6
</commit_message>
<xml_diff>
--- a/homework6/hw_06_v03.docx
+++ b/homework6/hw_06_v03.docx
@@ -142,8 +142,14 @@
         <w:spacing w:after="120"/>
         <w:jc w:val="left"/>
         <w:textAlignment w:val="auto"/>
+        <w:rPr>
+          <w:highlight w:val="yellow"/>
+        </w:rPr>
       </w:pPr>
       <w:r>
+        <w:rPr>
+          <w:highlight w:val="yellow"/>
+        </w:rPr>
         <w:t>For the first part of this assignment, we will use data set 7:</w:t>
       </w:r>
     </w:p>
@@ -161,12 +167,14 @@
         <w:rPr>
           <w:i/>
           <w:iCs/>
+          <w:highlight w:val="yellow"/>
         </w:rPr>
       </w:pPr>
       <w:r>
         <w:rPr>
           <w:i/>
           <w:iCs/>
+          <w:highlight w:val="yellow"/>
         </w:rPr>
         <w:t>https://isip.piconepress.com/courses/temple/ece_8527/resources/data/set_07/</w:t>
       </w:r>
@@ -181,11 +189,20 @@
         <w:spacing w:after="120"/>
         <w:jc w:val="left"/>
         <w:textAlignment w:val="auto"/>
+        <w:rPr>
+          <w:highlight w:val="yellow"/>
+        </w:rPr>
       </w:pPr>
       <w:r>
+        <w:rPr>
+          <w:highlight w:val="yellow"/>
+        </w:rPr>
         <w:t>Model each class as a mixture of multivariate</w:t>
       </w:r>
       <w:r>
+        <w:rPr>
+          <w:highlight w:val="yellow"/>
+        </w:rPr>
         <w:t xml:space="preserve"> Gaussian distributions, and estimate the parameters of these distributions using EM:</w:t>
       </w:r>
     </w:p>
@@ -200,15 +217,22 @@
         <w:ind w:left="180"/>
         <w:jc w:val="left"/>
         <w:textAlignment w:val="auto"/>
+        <w:rPr>
+          <w:highlight w:val="yellow"/>
+        </w:rPr>
       </w:pPr>
       <w:r>
         <w:rPr>
           <w:i/>
           <w:iCs/>
+          <w:highlight w:val="yellow"/>
         </w:rPr>
         <w:t>https://towardsdatascience.com/gaussian-mixture-models-with-python-36dabed6212</w:t>
       </w:r>
       <w:r>
+        <w:rPr>
+          <w:highlight w:val="yellow"/>
+        </w:rPr>
         <w:t>a</w:t>
       </w:r>
     </w:p>
@@ -223,28 +247,39 @@
         <w:textAlignment w:val="auto"/>
       </w:pPr>
       <w:r>
+        <w:rPr>
+          <w:highlight w:val="yellow"/>
+        </w:rPr>
         <w:t xml:space="preserve">Plot the support regions for the Gaussian mixture components on top of the data. Show individual plots for </w:t>
       </w:r>
       <m:oMath>
         <m:r>
           <w:rPr>
             <w:rFonts w:ascii="Cambria Math" w:hAnsi="Cambria Math"/>
+            <w:highlight w:val="yellow"/>
           </w:rPr>
           <m:t>N = 1, 2, 4, and 8</m:t>
         </m:r>
       </m:oMath>
       <w:r>
+        <w:rPr>
+          <w:highlight w:val="yellow"/>
+        </w:rPr>
         <w:t xml:space="preserve">, where </w:t>
       </w:r>
       <m:oMath>
         <m:r>
           <w:rPr>
             <w:rFonts w:ascii="Cambria Math" w:hAnsi="Cambria Math"/>
+            <w:highlight w:val="yellow"/>
           </w:rPr>
           <m:t>N</m:t>
         </m:r>
       </m:oMath>
       <w:r>
+        <w:rPr>
+          <w:highlight w:val="yellow"/>
+        </w:rPr>
         <w:t xml:space="preserve"> is the number of mixture components. Comment on what you observe.</w:t>
       </w:r>
     </w:p>

</xml_diff>